<commit_message>
primera versión completa de 'Estado del arte'
</commit_message>
<xml_diff>
--- a/DocumentacionPrincipal.docx
+++ b/DocumentacionPrincipal.docx
@@ -13570,7 +13570,7 @@
           <v:shape id="_x0000_i1025" type="#_x0000_t75" alt="" style="width:459pt;height:204.75pt;mso-width-percent:0;mso-height-percent:0;mso-width-percent:0;mso-height-percent:0" o:ole="">
             <v:imagedata r:id="rId15" o:title=""/>
           </v:shape>
-          <o:OLEObject Type="Embed" ProgID="Excel.Sheet.8" ShapeID="_x0000_i1025" DrawAspect="Content" ObjectID="_1739975293" r:id="rId16"/>
+          <o:OLEObject Type="Embed" ProgID="Excel.Sheet.8" ShapeID="_x0000_i1025" DrawAspect="Content" ObjectID="_1740155123" r:id="rId16"/>
         </w:object>
       </w:r>
       <w:r>
@@ -13720,7 +13720,7 @@
           <v:shape id="_x0000_i1026" type="#_x0000_t75" alt="" style="width:438pt;height:148.5pt;mso-width-percent:0;mso-height-percent:0;mso-width-percent:0;mso-height-percent:0" o:ole="">
             <v:imagedata r:id="rId17" o:title=""/>
           </v:shape>
-          <o:OLEObject Type="Embed" ProgID="Excel.Sheet.8" ShapeID="_x0000_i1026" DrawAspect="Content" ObjectID="_1739975294" r:id="rId18"/>
+          <o:OLEObject Type="Embed" ProgID="Excel.Sheet.8" ShapeID="_x0000_i1026" DrawAspect="Content" ObjectID="_1740155124" r:id="rId18"/>
         </w:object>
       </w:r>
     </w:p>
@@ -13855,19 +13855,7 @@
           <w:rPr>
             <w:rStyle w:val="Hipervnculo"/>
           </w:rPr>
-          <w:t>https://www.</w:t>
-        </w:r>
-        <w:r>
-          <w:rPr>
-            <w:rStyle w:val="Hipervnculo"/>
-          </w:rPr>
-          <w:t>n</w:t>
-        </w:r>
-        <w:r>
-          <w:rPr>
-            <w:rStyle w:val="Hipervnculo"/>
-          </w:rPr>
-          <w:t>ba.com/stats</w:t>
+          <w:t>https://www.nba.com/stats</w:t>
         </w:r>
       </w:hyperlink>
     </w:p>
@@ -13883,13 +13871,7 @@
         <w:t>P</w:t>
       </w:r>
       <w:r>
-        <w:t>ágina oficial de la NBA, que ayuda a extraer funcionalidades para nuestra app, así como saber que datos se pueden</w:t>
-      </w:r>
-      <w:r>
-        <w:t xml:space="preserve"> </w:t>
-      </w:r>
-      <w:r>
-        <w:t>mostrar y analizar.</w:t>
+        <w:t>ágina oficial de la NBA, que ayuda a extraer funcionalidades para nuestra app, así como saber que datos se pueden mostrar y analizar.</w:t>
       </w:r>
     </w:p>
     <w:p>
@@ -13905,19 +13887,7 @@
           <w:rPr>
             <w:rStyle w:val="Hipervnculo"/>
           </w:rPr>
-          <w:t>https://spain.id.nba.com/reportaje</w:t>
-        </w:r>
-        <w:r>
-          <w:rPr>
-            <w:rStyle w:val="Hipervnculo"/>
-          </w:rPr>
-          <w:t>s</w:t>
-        </w:r>
-        <w:r>
-          <w:rPr>
-            <w:rStyle w:val="Hipervnculo"/>
-          </w:rPr>
-          <w:t>/medir-rendimiento-jugador-nba</w:t>
+          <w:t>https://spain.id.nba.com/reportajes/medir-rendimiento-jugador-nba</w:t>
         </w:r>
       </w:hyperlink>
     </w:p>
@@ -13933,13 +13903,7 @@
         <w:t>P</w:t>
       </w:r>
       <w:r>
-        <w:t xml:space="preserve">ara saber </w:t>
-      </w:r>
-      <w:r>
-        <w:t>cómo</w:t>
-      </w:r>
-      <w:r>
-        <w:t xml:space="preserve"> medir el rendimiento de un jugador con un solo número</w:t>
+        <w:t>ara saber cómo medir el rendimiento de un jugador con un solo número</w:t>
       </w:r>
     </w:p>
     <w:p>
@@ -13955,31 +13919,7 @@
           <w:rPr>
             <w:rStyle w:val="Hipervnculo"/>
           </w:rPr>
-          <w:t>https://</w:t>
-        </w:r>
-        <w:r>
-          <w:rPr>
-            <w:rStyle w:val="Hipervnculo"/>
-          </w:rPr>
-          <w:t>r</w:t>
-        </w:r>
-        <w:r>
-          <w:rPr>
-            <w:rStyle w:val="Hipervnculo"/>
-          </w:rPr>
-          <w:t>evistasuma.fespm.es/wp-content/uploads/2</w:t>
-        </w:r>
-        <w:r>
-          <w:rPr>
-            <w:rStyle w:val="Hipervnculo"/>
-          </w:rPr>
-          <w:t>0</w:t>
-        </w:r>
-        <w:r>
-          <w:rPr>
-            <w:rStyle w:val="Hipervnculo"/>
-          </w:rPr>
-          <w:t>21/08/Las-estadisticas-avanzadas.pdf</w:t>
+          <w:t>https://revistasuma.fespm.es/wp-content/uploads/2021/08/Las-estadisticas-avanzadas.pdf</w:t>
         </w:r>
       </w:hyperlink>
     </w:p>
@@ -13995,19 +13935,7 @@
         <w:t>E</w:t>
       </w:r>
       <w:r>
-        <w:t>xplicación de estadísticas avanzadas y comparación con las tradicionales.</w:t>
-      </w:r>
-      <w:r>
-        <w:t xml:space="preserve"> </w:t>
-      </w:r>
-      <w:r>
-        <w:t xml:space="preserve">Explica por qué motivo son mejores las </w:t>
-      </w:r>
-      <w:r>
-        <w:t>avanzadas,</w:t>
-      </w:r>
-      <w:r>
-        <w:t xml:space="preserve"> así como cuáles existen.</w:t>
+        <w:t>xplicación de estadísticas avanzadas y comparación con las tradicionales. Explica por qué motivo son mejores las avanzadas, así como cuáles existen.</w:t>
       </w:r>
     </w:p>
     <w:p>
@@ -14023,19 +13951,7 @@
           <w:rPr>
             <w:rStyle w:val="Hipervnculo"/>
           </w:rPr>
-          <w:t>https://www.espn.com.mx/basquet</w:t>
-        </w:r>
-        <w:r>
-          <w:rPr>
-            <w:rStyle w:val="Hipervnculo"/>
-          </w:rPr>
-          <w:t>b</w:t>
-        </w:r>
-        <w:r>
-          <w:rPr>
-            <w:rStyle w:val="Hipervnculo"/>
-          </w:rPr>
-          <w:t>ol/nba/juego/_/juegoId/401468919</w:t>
+          <w:t>https://www.espn.com.mx/basquetbol/nba/juego/_/juegoId/401468919</w:t>
         </w:r>
       </w:hyperlink>
     </w:p>
@@ -14048,19 +13964,7 @@
         </w:numPr>
       </w:pPr>
       <w:r>
-        <w:t xml:space="preserve">otro sitio del que extraer funcionalidades, </w:t>
-      </w:r>
-      <w:r>
-        <w:t>como,</w:t>
-      </w:r>
-      <w:r>
-        <w:t xml:space="preserve"> por ejemplo, la comparación de equipos en un</w:t>
-      </w:r>
-      <w:r>
-        <w:t xml:space="preserve"> </w:t>
-      </w:r>
-      <w:r>
-        <w:t>partido.</w:t>
+        <w:t>otro sitio del que extraer funcionalidades, como, por ejemplo, la comparación de equipos en un partido.</w:t>
       </w:r>
     </w:p>
     <w:p>
@@ -14076,19 +13980,7 @@
           <w:rPr>
             <w:rStyle w:val="Hipervnculo"/>
           </w:rPr>
-          <w:t>https://u</w:t>
-        </w:r>
-        <w:r>
-          <w:rPr>
-            <w:rStyle w:val="Hipervnculo"/>
-          </w:rPr>
-          <w:t>v</w:t>
-        </w:r>
-        <w:r>
-          <w:rPr>
-            <w:rStyle w:val="Hipervnculo"/>
-          </w:rPr>
-          <w:t>adoc.uva.es/bitstream/handle/10324/43847/TFG-G4618.pdf;jsessionid=C1028FDF757B7822C4F5DB44788D96D3?sequence=1</w:t>
+          <w:t>https://uvadoc.uva.es/bitstream/handle/10324/43847/TFG-G4618.pdf;jsessionid=C1028FDF757B7822C4F5DB44788D96D3?sequence=1</w:t>
         </w:r>
       </w:hyperlink>
     </w:p>
@@ -14101,22 +13993,7 @@
         </w:numPr>
       </w:pPr>
       <w:r>
-        <w:t>O</w:t>
-      </w:r>
-      <w:r>
-        <w:t>tro TFG que consiste en el estudio</w:t>
-      </w:r>
-      <w:r>
-        <w:t xml:space="preserve"> </w:t>
-      </w:r>
-      <w:r>
-        <w:t xml:space="preserve">de estadísticas de la NBA y del que se puede sacar información útil sobre el significado de </w:t>
-      </w:r>
-      <w:r>
-        <w:t>estas</w:t>
-      </w:r>
-      <w:r>
-        <w:t>.</w:t>
+        <w:t>Otro TFG que consiste en el estudio de estadísticas de la NBA y del que se puede sacar información útil sobre el significado de estas.</w:t>
       </w:r>
       <w:r>
         <w:tab/>
@@ -14138,19 +14015,7 @@
           <w:rPr>
             <w:rStyle w:val="Hipervnculo"/>
           </w:rPr>
-          <w:t>https://www.spo</w:t>
-        </w:r>
-        <w:r>
-          <w:rPr>
-            <w:rStyle w:val="Hipervnculo"/>
-          </w:rPr>
-          <w:t>r</w:t>
-        </w:r>
-        <w:r>
-          <w:rPr>
-            <w:rStyle w:val="Hipervnculo"/>
-          </w:rPr>
-          <w:t>tingnews.com/es/nba/news/estadistica-avanzada-diccionario-terminos-que-es-que-sirve-nba-analytics-sabermetrics/1gc73ududvomy1s3mqiahg238c</w:t>
+          <w:t>https://www.sportingnews.com/es/nba/news/estadistica-avanzada-diccionario-terminos-que-es-que-sirve-nba-analytics-sabermetrics/1gc73ududvomy1s3mqiahg238c</w:t>
         </w:r>
       </w:hyperlink>
     </w:p>
@@ -14163,16 +14028,7 @@
         </w:numPr>
       </w:pPr>
       <w:r>
-        <w:t>D</w:t>
-      </w:r>
-      <w:r>
-        <w:t>iccionario</w:t>
-      </w:r>
-      <w:r>
-        <w:t xml:space="preserve"> </w:t>
-      </w:r>
-      <w:r>
-        <w:t>de las estadísticas avanzadas, muy completo para entender el dominio del problema.</w:t>
+        <w:t>Diccionario de las estadísticas avanzadas, muy completo para entender el dominio del problema.</w:t>
       </w:r>
     </w:p>
     <w:p>
@@ -14188,57 +14044,18 @@
           <w:rPr>
             <w:rStyle w:val="Hipervnculo"/>
           </w:rPr>
-          <w:t>https://www.kaggle.co</w:t>
-        </w:r>
+          <w:t>https://www.kaggle.com/datasets/wyattowalsh/basketball</w:t>
+        </w:r>
+      </w:hyperlink>
+      <w:r>
+        <w:t xml:space="preserve"> / </w:t>
+      </w:r>
+      <w:hyperlink r:id="rId26" w:history="1">
         <w:r>
           <w:rPr>
             <w:rStyle w:val="Hipervnculo"/>
           </w:rPr>
-          <w:t>m</w:t>
-        </w:r>
-        <w:r>
-          <w:rPr>
-            <w:rStyle w:val="Hipervnculo"/>
-          </w:rPr>
-          <w:t>/datasets/wyattowalsh/basketball</w:t>
-        </w:r>
-      </w:hyperlink>
-      <w:r>
-        <w:t xml:space="preserve"> </w:t>
-      </w:r>
-      <w:r>
-        <w:t xml:space="preserve">/ </w:t>
-      </w:r>
-      <w:hyperlink r:id="rId26" w:history="1">
-        <w:r>
-          <w:rPr>
-            <w:rStyle w:val="Hipervnculo"/>
-          </w:rPr>
-          <w:t>https://www.kaggle.com/co</w:t>
-        </w:r>
-        <w:r>
-          <w:rPr>
-            <w:rStyle w:val="Hipervnculo"/>
-          </w:rPr>
-          <w:t>m</w:t>
-        </w:r>
-        <w:r>
-          <w:rPr>
-            <w:rStyle w:val="Hipervnculo"/>
-          </w:rPr>
-          <w:t>p</w:t>
-        </w:r>
-        <w:r>
-          <w:rPr>
-            <w:rStyle w:val="Hipervnculo"/>
-          </w:rPr>
-          <w:t>e</w:t>
-        </w:r>
-        <w:r>
-          <w:rPr>
-            <w:rStyle w:val="Hipervnculo"/>
-          </w:rPr>
-          <w:t>titions/march-machine-learning-mania-2023/data</w:t>
+          <w:t>https://www.kaggle.com/competitions/march-machine-learning-mania-2023/data</w:t>
         </w:r>
       </w:hyperlink>
     </w:p>
@@ -14251,16 +14068,7 @@
         </w:numPr>
       </w:pPr>
       <w:r>
-        <w:t>K</w:t>
-      </w:r>
-      <w:r>
-        <w:t>aggle es una comunidad de</w:t>
-      </w:r>
-      <w:r>
-        <w:t xml:space="preserve"> </w:t>
-      </w:r>
-      <w:r>
-        <w:t>matching learning y ciencia de datos que nos aporta datasets interesantes por si queremos distintas fuentes de información.</w:t>
+        <w:t>Kaggle es una comunidad de matching learning y ciencia de datos que nos aporta datasets interesantes por si queremos distintas fuentes de información.</w:t>
       </w:r>
     </w:p>
     <w:p>
@@ -14276,19 +14084,7 @@
           <w:rPr>
             <w:rStyle w:val="Hipervnculo"/>
           </w:rPr>
-          <w:t>https://observablehq.com/sear</w:t>
-        </w:r>
-        <w:r>
-          <w:rPr>
-            <w:rStyle w:val="Hipervnculo"/>
-          </w:rPr>
-          <w:t>c</w:t>
-        </w:r>
-        <w:r>
-          <w:rPr>
-            <w:rStyle w:val="Hipervnculo"/>
-          </w:rPr>
-          <w:t>h?query=nba&amp;onlyOwner=false</w:t>
+          <w:t>https://observablehq.com/search?query=nba&amp;onlyOwner=false</w:t>
         </w:r>
       </w:hyperlink>
     </w:p>
@@ -14301,16 +14097,7 @@
         </w:numPr>
       </w:pPr>
       <w:r>
-        <w:t>C</w:t>
-      </w:r>
-      <w:r>
-        <w:t>omunidad de la librería de gráficos D3 que me pueden ayudar a saber que datos son interesantes extraer</w:t>
-      </w:r>
-      <w:r>
-        <w:t xml:space="preserve"> </w:t>
-      </w:r>
-      <w:r>
-        <w:t>de la API de la nba.</w:t>
+        <w:t>Comunidad de la librería de gráficos D3 que me pueden ayudar a saber que datos son interesantes extraer de la API de la nba.</w:t>
       </w:r>
     </w:p>
     <w:p>
@@ -14398,10 +14185,7 @@
         </w:numPr>
       </w:pPr>
       <w:r>
-        <w:t>D3.js</w:t>
-      </w:r>
-      <w:r>
-        <w:t xml:space="preserve"> ( </w:t>
+        <w:t xml:space="preserve">D3.js ( </w:t>
       </w:r>
       <w:hyperlink r:id="rId29" w:history="1">
         <w:r>
@@ -14436,10 +14220,7 @@
         </w:numPr>
       </w:pPr>
       <w:r>
-        <w:t>ng2-google-charts / ng2-charts</w:t>
-      </w:r>
-      <w:r>
-        <w:t xml:space="preserve"> ( </w:t>
+        <w:t xml:space="preserve">ng2-google-charts / ng2-charts ( </w:t>
       </w:r>
       <w:hyperlink r:id="rId30" w:history="1">
         <w:r>
@@ -14450,7 +14231,10 @@
         </w:r>
       </w:hyperlink>
       <w:r>
-        <w:t xml:space="preserve"> ó</w:t>
+        <w:t xml:space="preserve"> </w:t>
+      </w:r>
+      <w:r>
+        <w:t>o</w:t>
       </w:r>
       <w:r>
         <w:t xml:space="preserve"> </w:t>
@@ -14573,7 +14357,13 @@
         <w:t xml:space="preserve">Vue.js: </w:t>
       </w:r>
       <w:r>
-        <w:t>es una biblioteca de javascript que se utiliza para el desarrollo de interfaces de usuario y de aplicaciones SPA. La biblioteca en sí se centra en la capa de vista mientras que si queremos realizar operaciones de enrutamiento, gestión de estados y demás tenemos que trabajar con librerías y paquetes que están mantenidos con dicha biblioteca.</w:t>
+        <w:t xml:space="preserve">es una biblioteca de javascript que se utiliza para el desarrollo de interfaces de usuario y de aplicaciones SPA. La biblioteca en sí se centra en la capa de vista mientras </w:t>
+      </w:r>
+      <w:r>
+        <w:t>que,</w:t>
+      </w:r>
+      <w:r>
+        <w:t xml:space="preserve"> si queremos realizar operaciones de enrutamiento, gestión de estados y demás tenemos que trabajar con librerías y paquetes que están mantenidos con dicha biblioteca.</w:t>
       </w:r>
     </w:p>
     <w:p>
@@ -14654,6 +14444,15 @@
       <w:r>
         <w:t>MySQL</w:t>
       </w:r>
+      <w:r>
+        <w:t>: sistema de gestión de base de datos relacional, basada en tablas</w:t>
+      </w:r>
+      <w:r>
+        <w:t xml:space="preserve"> y relaciones entre ellas.</w:t>
+      </w:r>
+      <w:r>
+        <w:t xml:space="preserve"> Es muy integrable y comúnmente utilizada en aplicaciones web, por lo que es un SGBD muy documentado y con gran cantidad de ejemplos.</w:t>
+      </w:r>
     </w:p>
     <w:p>
       <w:pPr>
@@ -14666,6 +14465,15 @@
       <w:r>
         <w:t>MongoDB</w:t>
       </w:r>
+      <w:r>
+        <w:t xml:space="preserve">: sistema de gestión de base de datos </w:t>
+      </w:r>
+      <w:r>
+        <w:t xml:space="preserve">no relacional, basada en documentos, </w:t>
+      </w:r>
+      <w:r>
+        <w:t>extremadamente flexible y escalable al no tener unos esquemas estáticos una vez definidos, permitiendo además realizar consultas complejas y a gran velocidad.</w:t>
+      </w:r>
     </w:p>
     <w:p>
       <w:r>
@@ -14691,12 +14499,7 @@
     </w:p>
     <w:p>
       <w:r>
-        <w:t>** hablar de Python para la extracción de datos de la api de la nba</w:t>
-      </w:r>
-    </w:p>
-    <w:p>
-      <w:r>
-        <w:t>** redactar las opciones de las bases de datos</w:t>
+        <w:t>Por último, para la extracción de datos de la nba_api se ha optado por la opción de Python. Principalmente, esta decisión se debe a que la propia API presenta ejemplos de extracción de datos con este lenguaje y eso facilita el trabajo y ahorra tiempo.</w:t>
       </w:r>
     </w:p>
     <w:p>
@@ -14711,7 +14514,11 @@
     </w:p>
     <w:p>
       <w:r>
-        <w:t>Se trata de describir de nuevo el sistema, pero en lugar de repetir lo que ya hemos dicho de él, tenemos que constatar en este apartado hasta donde vamos a llegar en su construcción, es decir, qu</w:t>
+        <w:t xml:space="preserve">Se trata de describir de nuevo el sistema, pero en lugar de repetir lo que ya hemos dicho de él, tenemos que constatar en este apartado hasta donde vamos a llegar en su construcción, es </w:t>
+      </w:r>
+      <w:r>
+        <w:lastRenderedPageBreak/>
+        <w:t>decir, qu</w:t>
       </w:r>
       <w:r>
         <w:t>é</w:t>
@@ -14729,11 +14536,7 @@
         <w:t xml:space="preserve"> (en general, hasta donde se va a llegar). Podemos por tanto usar todo lo que hemos dicho en descripciones anteriores para ayudar a describir el alcance del sistema.</w:t>
       </w:r>
       <w:r>
-        <w:t xml:space="preserve"> Conviene dejar claro este apartado para así delimitar la labor de análisis y diseño que vamos a hacer a continuación </w:t>
-      </w:r>
-      <w:r>
-        <w:lastRenderedPageBreak/>
-        <w:t xml:space="preserve">y evitar así no describir aspectos que se han construido o describir cosas que finalmente no van a construirse. </w:t>
+        <w:t xml:space="preserve"> Conviene dejar claro este apartado para así delimitar la labor de análisis y diseño que vamos a hacer a continuación y evitar así no describir aspectos que se han construido o describir cosas que finalmente no van a construirse. </w:t>
       </w:r>
     </w:p>
     <w:p>
@@ -45395,27 +45198,14 @@
           <w:pPr>
             <w:pStyle w:val="Piedepgina"/>
           </w:pPr>
-          <w:r>
-            <w:fldChar w:fldCharType="begin"/>
-          </w:r>
-          <w:r>
-            <w:instrText xml:space="preserve"> STYLEREF  "1"  </w:instrText>
-          </w:r>
-          <w:r>
-            <w:fldChar w:fldCharType="separate"/>
-          </w:r>
-          <w:r>
-            <w:rPr>
-              <w:noProof/>
-            </w:rPr>
-            <w:t>Análisis</w:t>
-          </w:r>
-          <w:r>
-            <w:rPr>
-              <w:noProof/>
-            </w:rPr>
-            <w:fldChar w:fldCharType="end"/>
-          </w:r>
+          <w:fldSimple w:instr=" STYLEREF  &quot;1&quot;  ">
+            <w:r>
+              <w:rPr>
+                <w:noProof/>
+              </w:rPr>
+              <w:t>Análisis</w:t>
+            </w:r>
+          </w:fldSimple>
           <w:r>
             <w:t xml:space="preserve"> | </w:t>
           </w:r>
@@ -45496,27 +45286,14 @@
           <w:r>
             <w:t xml:space="preserve"> | </w:t>
           </w:r>
-          <w:r>
-            <w:fldChar w:fldCharType="begin"/>
-          </w:r>
-          <w:r>
-            <w:instrText xml:space="preserve"> STYLEREF  "1"  </w:instrText>
-          </w:r>
-          <w:r>
-            <w:fldChar w:fldCharType="separate"/>
-          </w:r>
-          <w:r>
-            <w:rPr>
-              <w:noProof/>
-            </w:rPr>
-            <w:t>Análisis</w:t>
-          </w:r>
-          <w:r>
-            <w:rPr>
-              <w:noProof/>
-            </w:rPr>
-            <w:fldChar w:fldCharType="end"/>
-          </w:r>
+          <w:fldSimple w:instr=" STYLEREF  &quot;1&quot;  ">
+            <w:r>
+              <w:rPr>
+                <w:noProof/>
+              </w:rPr>
+              <w:t>Análisis</w:t>
+            </w:r>
+          </w:fldSimple>
         </w:p>
       </w:tc>
       <w:tc>
@@ -52467,6 +52244,7 @@
   <w:style w:type="character" w:default="1" w:styleId="Fuentedeprrafopredeter">
     <w:name w:val="Default Paragraph Font"/>
     <w:uiPriority w:val="1"/>
+    <w:semiHidden/>
     <w:unhideWhenUsed/>
   </w:style>
   <w:style w:type="table" w:default="1" w:styleId="Tablanormal">
@@ -53758,6 +53536,7 @@
     <w:rsid w:val="002B6689"/>
     <w:rsid w:val="002F0D51"/>
     <w:rsid w:val="003268D8"/>
+    <w:rsid w:val="00384FC0"/>
     <w:rsid w:val="00385D8C"/>
     <w:rsid w:val="003E40C2"/>
     <w:rsid w:val="003F72DE"/>
@@ -53774,6 +53553,7 @@
     <w:rsid w:val="00630216"/>
     <w:rsid w:val="00641683"/>
     <w:rsid w:val="00693B62"/>
+    <w:rsid w:val="006A3EB6"/>
     <w:rsid w:val="006C6CF7"/>
     <w:rsid w:val="006F35B5"/>
     <w:rsid w:val="007A0A49"/>

</xml_diff>